<commit_message>
Wall Stress\Unit13\13.2.docx Wall Stress\Unit13\13.2.txt
</commit_message>
<xml_diff>
--- a/Wall Stress/Unit13/13.2.docx
+++ b/Wall Stress/Unit13/13.2.docx
@@ -2149,6 +2149,1089 @@
           <w:szCs w:val="24"/>
         </w:rPr>
       </w:pPr>
+      <w:r>
+        <w:rPr>
+          <w:rFonts w:ascii="Times New Roman" w:hAnsi="Times New Roman" w:cs="Times New Roman"/>
+          <w:sz w:val="24"/>
+          <w:szCs w:val="24"/>
+        </w:rPr>
+        <w:t>Drink coffee</w:t>
+      </w:r>
+    </w:p>
+    <w:p>
+      <w:pPr>
+        <w:rPr>
+          <w:rFonts w:ascii="Times New Roman" w:hAnsi="Times New Roman" w:cs="Times New Roman"/>
+          <w:sz w:val="24"/>
+          <w:szCs w:val="24"/>
+        </w:rPr>
+      </w:pPr>
+    </w:p>
+    <w:p>
+      <w:pPr>
+        <w:rPr>
+          <w:rFonts w:ascii="Times New Roman" w:hAnsi="Times New Roman" w:cs="Times New Roman"/>
+          <w:b/>
+          <w:sz w:val="24"/>
+          <w:szCs w:val="24"/>
+        </w:rPr>
+      </w:pPr>
+      <w:r>
+        <w:rPr>
+          <w:rFonts w:ascii="Times New Roman" w:hAnsi="Times New Roman" w:cs="Times New Roman"/>
+          <w:b/>
+          <w:sz w:val="24"/>
+          <w:szCs w:val="24"/>
+        </w:rPr>
+        <w:t>13.2.2</w:t>
+      </w:r>
+    </w:p>
+    <w:p>
+      <w:pPr>
+        <w:rPr>
+          <w:rFonts w:ascii="Times New Roman" w:hAnsi="Times New Roman" w:cs="Times New Roman"/>
+          <w:sz w:val="24"/>
+          <w:szCs w:val="24"/>
+        </w:rPr>
+      </w:pPr>
+      <w:r>
+        <w:rPr>
+          <w:rFonts w:ascii="Times New Roman" w:hAnsi="Times New Roman" w:cs="Times New Roman"/>
+          <w:sz w:val="24"/>
+          <w:szCs w:val="24"/>
+        </w:rPr>
+        <w:t xml:space="preserve">I want some sugar for my coffee. </w:t>
+      </w:r>
+      <w:r>
+        <w:rPr>
+          <w:rFonts w:ascii="Times New Roman" w:hAnsi="Times New Roman" w:cs="Times New Roman"/>
+          <w:b/>
+          <w:sz w:val="24"/>
+          <w:szCs w:val="24"/>
+        </w:rPr>
+        <w:t>Can you get it for me?</w:t>
+      </w:r>
+    </w:p>
+    <w:p>
+      <w:pPr>
+        <w:rPr>
+          <w:rFonts w:ascii="Times New Roman" w:hAnsi="Times New Roman" w:cs="Times New Roman"/>
+          <w:sz w:val="24"/>
+          <w:szCs w:val="24"/>
+        </w:rPr>
+      </w:pPr>
+      <w:r>
+        <w:rPr>
+          <w:rFonts w:ascii="Times New Roman" w:hAnsi="Times New Roman" w:cs="Times New Roman"/>
+          <w:b/>
+          <w:sz w:val="24"/>
+          <w:szCs w:val="24"/>
+        </w:rPr>
+        <w:t>Yes. I can get the sugar.</w:t>
+      </w:r>
+      <w:r>
+        <w:rPr>
+          <w:rFonts w:ascii="Times New Roman" w:hAnsi="Times New Roman" w:cs="Times New Roman"/>
+          <w:sz w:val="24"/>
+          <w:szCs w:val="24"/>
+        </w:rPr>
+        <w:t xml:space="preserve"> We don't have any sugar</w:t>
+      </w:r>
+    </w:p>
+    <w:p>
+      <w:pPr>
+        <w:rPr>
+          <w:rFonts w:ascii="Times New Roman" w:hAnsi="Times New Roman" w:cs="Times New Roman"/>
+          <w:sz w:val="24"/>
+          <w:szCs w:val="24"/>
+        </w:rPr>
+      </w:pPr>
+      <w:r>
+        <w:rPr>
+          <w:rFonts w:ascii="Times New Roman" w:hAnsi="Times New Roman" w:cs="Times New Roman"/>
+          <w:sz w:val="24"/>
+          <w:szCs w:val="24"/>
+        </w:rPr>
+        <w:t xml:space="preserve">No sugar? </w:t>
+      </w:r>
+      <w:r>
+        <w:rPr>
+          <w:rFonts w:ascii="Times New Roman" w:hAnsi="Times New Roman" w:cs="Times New Roman"/>
+          <w:b/>
+          <w:sz w:val="24"/>
+          <w:szCs w:val="24"/>
+        </w:rPr>
+        <w:t xml:space="preserve">I can't drink coffee without </w:t>
+      </w:r>
+      <w:r>
+        <w:rPr>
+          <w:rFonts w:ascii="Times New Roman" w:hAnsi="Times New Roman" w:cs="Times New Roman"/>
+          <w:b/>
+          <w:sz w:val="24"/>
+          <w:szCs w:val="24"/>
+        </w:rPr>
+        <w:t>sugar. Can you?</w:t>
+      </w:r>
+    </w:p>
+    <w:p>
+      <w:pPr>
+        <w:rPr>
+          <w:rFonts w:ascii="Times New Roman" w:hAnsi="Times New Roman" w:cs="Times New Roman"/>
+          <w:sz w:val="24"/>
+          <w:szCs w:val="24"/>
+        </w:rPr>
+      </w:pPr>
+      <w:r>
+        <w:rPr>
+          <w:rFonts w:ascii="Times New Roman" w:hAnsi="Times New Roman" w:cs="Times New Roman"/>
+          <w:b/>
+          <w:sz w:val="24"/>
+          <w:szCs w:val="24"/>
+        </w:rPr>
+        <w:t>Yes. I can drink coffee with or without sugar</w:t>
+      </w:r>
+      <w:r>
+        <w:rPr>
+          <w:rFonts w:ascii="Times New Roman" w:hAnsi="Times New Roman" w:cs="Times New Roman"/>
+          <w:sz w:val="24"/>
+          <w:szCs w:val="24"/>
+        </w:rPr>
+        <w:t>, but I like milk in my coffee</w:t>
+      </w:r>
+    </w:p>
+    <w:p>
+      <w:pPr>
+        <w:rPr>
+          <w:rFonts w:ascii="Times New Roman" w:hAnsi="Times New Roman" w:cs="Times New Roman"/>
+          <w:sz w:val="24"/>
+          <w:szCs w:val="24"/>
+        </w:rPr>
+      </w:pPr>
+      <w:r>
+        <w:rPr>
+          <w:rFonts w:ascii="Times New Roman" w:hAnsi="Times New Roman" w:cs="Times New Roman"/>
+          <w:sz w:val="24"/>
+          <w:szCs w:val="24"/>
+        </w:rPr>
+        <w:t xml:space="preserve">Good. Ooh, </w:t>
+      </w:r>
+      <w:r>
+        <w:rPr>
+          <w:rFonts w:ascii="Times New Roman" w:hAnsi="Times New Roman" w:cs="Times New Roman"/>
+          <w:b/>
+          <w:sz w:val="24"/>
+          <w:szCs w:val="24"/>
+        </w:rPr>
+        <w:t>I want to tell you, I can't be here tomorrow</w:t>
+      </w:r>
+    </w:p>
+    <w:p>
+      <w:pPr>
+        <w:rPr>
+          <w:rFonts w:ascii="Times New Roman" w:hAnsi="Times New Roman" w:cs="Times New Roman"/>
+          <w:sz w:val="24"/>
+          <w:szCs w:val="24"/>
+        </w:rPr>
+      </w:pPr>
+      <w:r>
+        <w:rPr>
+          <w:rFonts w:ascii="Times New Roman" w:hAnsi="Times New Roman" w:cs="Times New Roman"/>
+          <w:sz w:val="24"/>
+          <w:szCs w:val="24"/>
+        </w:rPr>
+        <w:t>You can't be here tomorrow?</w:t>
+      </w:r>
+    </w:p>
+    <w:p>
+      <w:pPr>
+        <w:rPr>
+          <w:rFonts w:ascii="Times New Roman" w:hAnsi="Times New Roman" w:cs="Times New Roman"/>
+          <w:b/>
+          <w:sz w:val="24"/>
+          <w:szCs w:val="24"/>
+        </w:rPr>
+      </w:pPr>
+      <w:r>
+        <w:rPr>
+          <w:rFonts w:ascii="Times New Roman" w:hAnsi="Times New Roman" w:cs="Times New Roman"/>
+          <w:sz w:val="24"/>
+          <w:szCs w:val="24"/>
+        </w:rPr>
+        <w:t xml:space="preserve">No. I have to go to the Doctor in the morning. </w:t>
+      </w:r>
+      <w:r>
+        <w:rPr>
+          <w:rFonts w:ascii="Times New Roman" w:hAnsi="Times New Roman" w:cs="Times New Roman"/>
+          <w:b/>
+          <w:sz w:val="24"/>
+          <w:szCs w:val="24"/>
+        </w:rPr>
+        <w:t>Can you open the restaurant tomorrow?</w:t>
+      </w:r>
+    </w:p>
+    <w:p>
+      <w:pPr>
+        <w:rPr>
+          <w:rFonts w:ascii="Times New Roman" w:hAnsi="Times New Roman" w:cs="Times New Roman"/>
+          <w:sz w:val="24"/>
+          <w:szCs w:val="24"/>
+        </w:rPr>
+      </w:pPr>
+      <w:r>
+        <w:rPr>
+          <w:rFonts w:ascii="Times New Roman" w:hAnsi="Times New Roman" w:cs="Times New Roman"/>
+          <w:sz w:val="24"/>
+          <w:szCs w:val="24"/>
+        </w:rPr>
+        <w:t>Open the restaurant. Yes, I can open the restaurant tomorrow</w:t>
+      </w:r>
+    </w:p>
+    <w:p>
+      <w:pPr>
+        <w:rPr>
+          <w:rFonts w:ascii="Times New Roman" w:hAnsi="Times New Roman" w:cs="Times New Roman"/>
+          <w:sz w:val="24"/>
+          <w:szCs w:val="24"/>
+        </w:rPr>
+      </w:pPr>
+      <w:r>
+        <w:rPr>
+          <w:rFonts w:ascii="Times New Roman" w:hAnsi="Times New Roman" w:cs="Times New Roman"/>
+          <w:sz w:val="24"/>
+          <w:szCs w:val="24"/>
+        </w:rPr>
+        <w:t>What you do in open the restaurant?</w:t>
+      </w:r>
+    </w:p>
+    <w:p>
+      <w:pPr>
+        <w:rPr>
+          <w:rFonts w:ascii="Times New Roman" w:hAnsi="Times New Roman" w:cs="Times New Roman"/>
+          <w:sz w:val="24"/>
+          <w:szCs w:val="24"/>
+        </w:rPr>
+      </w:pPr>
+      <w:r>
+        <w:rPr>
+          <w:rFonts w:ascii="Times New Roman" w:hAnsi="Times New Roman" w:cs="Times New Roman"/>
+          <w:sz w:val="24"/>
+          <w:szCs w:val="24"/>
+        </w:rPr>
+        <w:t>Unclock the door, and turn on the lights. Then get the food and after that make the food</w:t>
+      </w:r>
+    </w:p>
+    <w:p>
+      <w:pPr>
+        <w:rPr>
+          <w:rFonts w:ascii="Times New Roman" w:hAnsi="Times New Roman" w:cs="Times New Roman"/>
+          <w:sz w:val="24"/>
+          <w:szCs w:val="24"/>
+        </w:rPr>
+      </w:pPr>
+      <w:r>
+        <w:rPr>
+          <w:rFonts w:ascii="Times New Roman" w:hAnsi="Times New Roman" w:cs="Times New Roman"/>
+          <w:sz w:val="24"/>
+          <w:szCs w:val="24"/>
+        </w:rPr>
+        <w:t>That't right</w:t>
+      </w:r>
+    </w:p>
+    <w:p>
+      <w:pPr>
+        <w:rPr>
+          <w:rFonts w:ascii="Times New Roman" w:hAnsi="Times New Roman" w:cs="Times New Roman"/>
+          <w:sz w:val="24"/>
+          <w:szCs w:val="24"/>
+        </w:rPr>
+      </w:pPr>
+      <w:r>
+        <w:rPr>
+          <w:rFonts w:ascii="Times New Roman" w:hAnsi="Times New Roman" w:cs="Times New Roman"/>
+          <w:sz w:val="24"/>
+          <w:szCs w:val="24"/>
+        </w:rPr>
+        <w:t>I can't unlock the restaurant, I don't have the key</w:t>
+      </w:r>
+    </w:p>
+    <w:p>
+      <w:pPr>
+        <w:rPr>
+          <w:rFonts w:ascii="Times New Roman" w:hAnsi="Times New Roman" w:cs="Times New Roman"/>
+          <w:sz w:val="24"/>
+          <w:szCs w:val="24"/>
+        </w:rPr>
+      </w:pPr>
+      <w:r>
+        <w:rPr>
+          <w:rFonts w:ascii="Times New Roman" w:hAnsi="Times New Roman" w:cs="Times New Roman"/>
+          <w:sz w:val="24"/>
+          <w:szCs w:val="24"/>
+        </w:rPr>
+        <w:t>You're right. You have the keys</w:t>
+      </w:r>
+    </w:p>
+    <w:p>
+      <w:pPr>
+        <w:rPr>
+          <w:rFonts w:ascii="Times New Roman" w:hAnsi="Times New Roman" w:cs="Times New Roman"/>
+          <w:sz w:val="24"/>
+          <w:szCs w:val="24"/>
+        </w:rPr>
+      </w:pPr>
+      <w:r>
+        <w:rPr>
+          <w:rFonts w:ascii="Times New Roman" w:hAnsi="Times New Roman" w:cs="Times New Roman"/>
+          <w:sz w:val="24"/>
+          <w:szCs w:val="24"/>
+        </w:rPr>
+        <w:t>What time do we open the restaurant?</w:t>
+      </w:r>
+    </w:p>
+    <w:p>
+      <w:pPr>
+        <w:rPr>
+          <w:rFonts w:ascii="Times New Roman" w:hAnsi="Times New Roman" w:cs="Times New Roman"/>
+          <w:sz w:val="24"/>
+          <w:szCs w:val="24"/>
+        </w:rPr>
+      </w:pPr>
+      <w:r>
+        <w:rPr>
+          <w:rFonts w:ascii="Times New Roman" w:hAnsi="Times New Roman" w:cs="Times New Roman"/>
+          <w:sz w:val="24"/>
+          <w:szCs w:val="24"/>
+        </w:rPr>
+        <w:t xml:space="preserve">9 o'clock in the morning. </w:t>
+      </w:r>
+      <w:r>
+        <w:rPr>
+          <w:rFonts w:ascii="Times New Roman" w:hAnsi="Times New Roman" w:cs="Times New Roman"/>
+          <w:b/>
+          <w:sz w:val="24"/>
+          <w:szCs w:val="24"/>
+        </w:rPr>
+        <w:t>Can you be here at 9 o'clock</w:t>
+      </w:r>
+      <w:r>
+        <w:rPr>
+          <w:rFonts w:ascii="Times New Roman" w:hAnsi="Times New Roman" w:cs="Times New Roman"/>
+          <w:b/>
+          <w:sz w:val="24"/>
+          <w:szCs w:val="24"/>
+        </w:rPr>
+        <w:t>?</w:t>
+      </w:r>
+    </w:p>
+    <w:p>
+      <w:pPr>
+        <w:rPr>
+          <w:rFonts w:ascii="Times New Roman" w:hAnsi="Times New Roman" w:cs="Times New Roman"/>
+          <w:b/>
+          <w:sz w:val="24"/>
+          <w:szCs w:val="24"/>
+        </w:rPr>
+      </w:pPr>
+      <w:r>
+        <w:rPr>
+          <w:rFonts w:ascii="Times New Roman" w:hAnsi="Times New Roman" w:cs="Times New Roman"/>
+          <w:b/>
+          <w:sz w:val="24"/>
+          <w:szCs w:val="24"/>
+        </w:rPr>
+        <w:t>Yes, I can be here tomorrow at 9 o'clock in the morning</w:t>
+      </w:r>
+      <w:r>
+        <w:rPr>
+          <w:rFonts w:ascii="Times New Roman" w:hAnsi="Times New Roman" w:cs="Times New Roman"/>
+          <w:b/>
+          <w:sz w:val="24"/>
+          <w:szCs w:val="24"/>
+        </w:rPr>
+        <w:t>.</w:t>
+      </w:r>
+    </w:p>
+    <w:p>
+      <w:pPr>
+        <w:rPr>
+          <w:rFonts w:ascii="Times New Roman" w:hAnsi="Times New Roman" w:cs="Times New Roman"/>
+          <w:sz w:val="24"/>
+          <w:szCs w:val="24"/>
+        </w:rPr>
+      </w:pPr>
+    </w:p>
+    <w:p>
+      <w:pPr>
+        <w:rPr>
+          <w:rFonts w:ascii="Times New Roman" w:hAnsi="Times New Roman" w:cs="Times New Roman"/>
+          <w:sz w:val="24"/>
+          <w:szCs w:val="24"/>
+        </w:rPr>
+      </w:pPr>
+    </w:p>
+    <w:p>
+      <w:pPr>
+        <w:rPr>
+          <w:rFonts w:ascii="Times New Roman" w:hAnsi="Times New Roman" w:cs="Times New Roman"/>
+          <w:sz w:val="24"/>
+          <w:szCs w:val="24"/>
+        </w:rPr>
+      </w:pPr>
+      <w:r>
+        <w:rPr>
+          <w:rFonts w:ascii="Times New Roman" w:hAnsi="Times New Roman" w:cs="Times New Roman"/>
+          <w:sz w:val="24"/>
+          <w:szCs w:val="24"/>
+        </w:rPr>
+        <w:t>At first, Danielle and Sofi talk about coffee</w:t>
+      </w:r>
+    </w:p>
+    <w:p>
+      <w:pPr>
+        <w:rPr>
+          <w:rFonts w:ascii="Times New Roman" w:hAnsi="Times New Roman" w:cs="Times New Roman"/>
+          <w:sz w:val="24"/>
+          <w:szCs w:val="24"/>
+        </w:rPr>
+      </w:pPr>
+      <w:r>
+        <w:rPr>
+          <w:rFonts w:ascii="Times New Roman" w:hAnsi="Times New Roman" w:cs="Times New Roman"/>
+          <w:sz w:val="24"/>
+          <w:szCs w:val="24"/>
+        </w:rPr>
+        <w:t>Danielle doesn't like her coffee because it doesn't have sugar in it</w:t>
+      </w:r>
+    </w:p>
+    <w:p>
+      <w:pPr>
+        <w:rPr>
+          <w:rFonts w:ascii="Times New Roman" w:hAnsi="Times New Roman" w:cs="Times New Roman"/>
+          <w:sz w:val="24"/>
+          <w:szCs w:val="24"/>
+        </w:rPr>
+      </w:pPr>
+      <w:r>
+        <w:rPr>
+          <w:rFonts w:ascii="Times New Roman" w:hAnsi="Times New Roman" w:cs="Times New Roman"/>
+          <w:sz w:val="24"/>
+          <w:szCs w:val="24"/>
+        </w:rPr>
+        <w:t>How does Sofi like her coffee?</w:t>
+      </w:r>
+    </w:p>
+    <w:p>
+      <w:pPr>
+        <w:rPr>
+          <w:rFonts w:ascii="Times New Roman" w:hAnsi="Times New Roman" w:cs="Times New Roman"/>
+          <w:sz w:val="24"/>
+          <w:szCs w:val="24"/>
+        </w:rPr>
+      </w:pPr>
+      <w:r>
+        <w:rPr>
+          <w:rFonts w:ascii="Times New Roman" w:hAnsi="Times New Roman" w:cs="Times New Roman"/>
+          <w:sz w:val="24"/>
+          <w:szCs w:val="24"/>
+        </w:rPr>
+        <w:t>--&gt; With milk</w:t>
+      </w:r>
+    </w:p>
+    <w:p>
+      <w:pPr>
+        <w:rPr>
+          <w:rFonts w:ascii="Times New Roman" w:hAnsi="Times New Roman" w:cs="Times New Roman"/>
+          <w:sz w:val="24"/>
+          <w:szCs w:val="24"/>
+        </w:rPr>
+      </w:pPr>
+      <w:r>
+        <w:rPr>
+          <w:rFonts w:ascii="Times New Roman" w:hAnsi="Times New Roman" w:cs="Times New Roman"/>
+          <w:sz w:val="24"/>
+          <w:szCs w:val="24"/>
+        </w:rPr>
+        <w:t>What does Danielle want Sofi to do tomorrow?</w:t>
+      </w:r>
+    </w:p>
+    <w:p>
+      <w:pPr>
+        <w:rPr>
+          <w:rFonts w:ascii="Times New Roman" w:hAnsi="Times New Roman" w:cs="Times New Roman"/>
+          <w:sz w:val="24"/>
+          <w:szCs w:val="24"/>
+        </w:rPr>
+      </w:pPr>
+      <w:r>
+        <w:rPr>
+          <w:rFonts w:ascii="Times New Roman" w:hAnsi="Times New Roman" w:cs="Times New Roman"/>
+          <w:sz w:val="24"/>
+          <w:szCs w:val="24"/>
+        </w:rPr>
+        <w:t>--&gt; Open the restaurant</w:t>
+      </w:r>
+    </w:p>
+    <w:p>
+      <w:pPr>
+        <w:rPr>
+          <w:rFonts w:ascii="Times New Roman" w:hAnsi="Times New Roman" w:cs="Times New Roman"/>
+          <w:sz w:val="24"/>
+          <w:szCs w:val="24"/>
+        </w:rPr>
+      </w:pPr>
+      <w:r>
+        <w:rPr>
+          <w:rFonts w:ascii="Times New Roman" w:hAnsi="Times New Roman" w:cs="Times New Roman"/>
+          <w:sz w:val="24"/>
+          <w:szCs w:val="24"/>
+        </w:rPr>
+        <w:t>What does Danielle need to give Sofi?</w:t>
+      </w:r>
+    </w:p>
+    <w:p>
+      <w:pPr>
+        <w:rPr>
+          <w:rFonts w:ascii="Times New Roman" w:hAnsi="Times New Roman" w:cs="Times New Roman"/>
+          <w:sz w:val="24"/>
+          <w:szCs w:val="24"/>
+        </w:rPr>
+      </w:pPr>
+      <w:r>
+        <w:rPr>
+          <w:rFonts w:ascii="Times New Roman" w:hAnsi="Times New Roman" w:cs="Times New Roman"/>
+          <w:sz w:val="24"/>
+          <w:szCs w:val="24"/>
+        </w:rPr>
+        <w:t>--&gt; Keys to the restaurant</w:t>
+      </w:r>
+    </w:p>
+    <w:p>
+      <w:pPr>
+        <w:rPr>
+          <w:rFonts w:ascii="Times New Roman" w:hAnsi="Times New Roman" w:cs="Times New Roman"/>
+          <w:sz w:val="24"/>
+          <w:szCs w:val="24"/>
+        </w:rPr>
+      </w:pPr>
+    </w:p>
+    <w:p>
+      <w:pPr>
+        <w:rPr>
+          <w:rFonts w:ascii="Times New Roman" w:hAnsi="Times New Roman" w:cs="Times New Roman"/>
+          <w:sz w:val="24"/>
+          <w:szCs w:val="24"/>
+        </w:rPr>
+      </w:pPr>
+      <w:r>
+        <w:rPr>
+          <w:rFonts w:ascii="Times New Roman" w:hAnsi="Times New Roman" w:cs="Times New Roman"/>
+          <w:sz w:val="24"/>
+          <w:szCs w:val="24"/>
+        </w:rPr>
+        <w:t>Stefan has lots of money.</w:t>
+      </w:r>
+    </w:p>
+    <w:p>
+      <w:pPr>
+        <w:rPr>
+          <w:rFonts w:ascii="Times New Roman" w:hAnsi="Times New Roman" w:cs="Times New Roman"/>
+          <w:sz w:val="24"/>
+          <w:szCs w:val="24"/>
+        </w:rPr>
+      </w:pPr>
+      <w:r>
+        <w:rPr>
+          <w:rFonts w:ascii="Times New Roman" w:hAnsi="Times New Roman" w:cs="Times New Roman"/>
+          <w:sz w:val="24"/>
+          <w:szCs w:val="24"/>
+        </w:rPr>
+        <w:t>--&gt; He can buy a new car next month.</w:t>
+      </w:r>
+    </w:p>
+    <w:p>
+      <w:pPr>
+        <w:rPr>
+          <w:rFonts w:ascii="Times New Roman" w:hAnsi="Times New Roman" w:cs="Times New Roman"/>
+          <w:sz w:val="24"/>
+          <w:szCs w:val="24"/>
+        </w:rPr>
+      </w:pPr>
+      <w:r>
+        <w:rPr>
+          <w:rFonts w:ascii="Times New Roman" w:hAnsi="Times New Roman" w:cs="Times New Roman"/>
+          <w:sz w:val="24"/>
+          <w:szCs w:val="24"/>
+        </w:rPr>
+        <w:t>The soup has a lot of salt ans garlic in it</w:t>
+      </w:r>
+    </w:p>
+    <w:p>
+      <w:pPr>
+        <w:rPr>
+          <w:rFonts w:ascii="Times New Roman" w:hAnsi="Times New Roman" w:cs="Times New Roman"/>
+          <w:sz w:val="24"/>
+          <w:szCs w:val="24"/>
+        </w:rPr>
+      </w:pPr>
+      <w:r>
+        <w:rPr>
+          <w:rFonts w:ascii="Times New Roman" w:hAnsi="Times New Roman" w:cs="Times New Roman"/>
+          <w:sz w:val="24"/>
+          <w:szCs w:val="24"/>
+        </w:rPr>
+        <w:t>--&gt; We can't eat it</w:t>
+      </w:r>
+    </w:p>
+    <w:p>
+      <w:pPr>
+        <w:rPr>
+          <w:rFonts w:ascii="Times New Roman" w:hAnsi="Times New Roman" w:cs="Times New Roman"/>
+          <w:sz w:val="24"/>
+          <w:szCs w:val="24"/>
+        </w:rPr>
+      </w:pPr>
+      <w:r>
+        <w:rPr>
+          <w:rFonts w:ascii="Times New Roman" w:hAnsi="Times New Roman" w:cs="Times New Roman"/>
+          <w:sz w:val="24"/>
+          <w:szCs w:val="24"/>
+        </w:rPr>
+        <w:t>Joan and Rita work in marketing</w:t>
+      </w:r>
+    </w:p>
+    <w:p>
+      <w:pPr>
+        <w:rPr>
+          <w:rFonts w:ascii="Times New Roman" w:hAnsi="Times New Roman" w:cs="Times New Roman"/>
+          <w:sz w:val="24"/>
+          <w:szCs w:val="24"/>
+        </w:rPr>
+      </w:pPr>
+      <w:r>
+        <w:rPr>
+          <w:rFonts w:ascii="Times New Roman" w:hAnsi="Times New Roman" w:cs="Times New Roman"/>
+          <w:sz w:val="24"/>
+          <w:szCs w:val="24"/>
+        </w:rPr>
+        <w:t>--&gt; Can the sell your new product?</w:t>
+      </w:r>
+    </w:p>
+    <w:p>
+      <w:pPr>
+        <w:rPr>
+          <w:rFonts w:ascii="Times New Roman" w:hAnsi="Times New Roman" w:cs="Times New Roman"/>
+          <w:sz w:val="24"/>
+          <w:szCs w:val="24"/>
+        </w:rPr>
+      </w:pPr>
+      <w:r>
+        <w:rPr>
+          <w:rFonts w:ascii="Times New Roman" w:hAnsi="Times New Roman" w:cs="Times New Roman"/>
+          <w:sz w:val="24"/>
+          <w:szCs w:val="24"/>
+        </w:rPr>
+        <w:t>Gita can't drink the coffee</w:t>
+      </w:r>
+    </w:p>
+    <w:p>
+      <w:pPr>
+        <w:rPr>
+          <w:rFonts w:ascii="Times New Roman" w:hAnsi="Times New Roman" w:cs="Times New Roman"/>
+          <w:sz w:val="24"/>
+          <w:szCs w:val="24"/>
+        </w:rPr>
+      </w:pPr>
+      <w:r>
+        <w:rPr>
+          <w:rFonts w:ascii="Times New Roman" w:hAnsi="Times New Roman" w:cs="Times New Roman"/>
+          <w:sz w:val="24"/>
+          <w:szCs w:val="24"/>
+        </w:rPr>
+        <w:t>--&gt; It doesn't have sugar in it</w:t>
+      </w:r>
+    </w:p>
+    <w:p>
+      <w:pPr>
+        <w:rPr>
+          <w:rFonts w:ascii="Times New Roman" w:hAnsi="Times New Roman" w:cs="Times New Roman"/>
+          <w:sz w:val="24"/>
+          <w:szCs w:val="24"/>
+        </w:rPr>
+      </w:pPr>
+      <w:r>
+        <w:rPr>
+          <w:rFonts w:ascii="Times New Roman" w:hAnsi="Times New Roman" w:cs="Times New Roman"/>
+          <w:sz w:val="24"/>
+          <w:szCs w:val="24"/>
+        </w:rPr>
+        <w:t>We jav lots of tomatoes and cheese</w:t>
+      </w:r>
+    </w:p>
+    <w:p>
+      <w:pPr>
+        <w:rPr>
+          <w:rFonts w:ascii="Times New Roman" w:hAnsi="Times New Roman" w:cs="Times New Roman"/>
+          <w:sz w:val="24"/>
+          <w:szCs w:val="24"/>
+        </w:rPr>
+      </w:pPr>
+      <w:r>
+        <w:rPr>
+          <w:rFonts w:ascii="Times New Roman" w:hAnsi="Times New Roman" w:cs="Times New Roman"/>
+          <w:sz w:val="24"/>
+          <w:szCs w:val="24"/>
+        </w:rPr>
+        <w:t>--&gt; I can make pizza for dinner</w:t>
+      </w:r>
+    </w:p>
+    <w:p>
+      <w:pPr>
+        <w:rPr>
+          <w:rFonts w:ascii="Times New Roman" w:hAnsi="Times New Roman" w:cs="Times New Roman"/>
+          <w:sz w:val="24"/>
+          <w:szCs w:val="24"/>
+        </w:rPr>
+      </w:pPr>
+      <w:r>
+        <w:rPr>
+          <w:rFonts w:ascii="Times New Roman" w:hAnsi="Times New Roman" w:cs="Times New Roman"/>
+          <w:sz w:val="24"/>
+          <w:szCs w:val="24"/>
+        </w:rPr>
+        <w:t>Tereza can't unlock her apartment</w:t>
+      </w:r>
+    </w:p>
+    <w:p>
+      <w:pPr>
+        <w:rPr>
+          <w:rFonts w:ascii="Times New Roman" w:hAnsi="Times New Roman" w:cs="Times New Roman"/>
+          <w:sz w:val="24"/>
+          <w:szCs w:val="24"/>
+        </w:rPr>
+      </w:pPr>
+      <w:r>
+        <w:rPr>
+          <w:rFonts w:ascii="Times New Roman" w:hAnsi="Times New Roman" w:cs="Times New Roman"/>
+          <w:sz w:val="24"/>
+          <w:szCs w:val="24"/>
+        </w:rPr>
+        <w:t>--&gt; She doesn't have her keys</w:t>
+      </w:r>
+    </w:p>
+    <w:p>
+      <w:pPr>
+        <w:rPr>
+          <w:rFonts w:ascii="Times New Roman" w:hAnsi="Times New Roman" w:cs="Times New Roman"/>
+          <w:sz w:val="24"/>
+          <w:szCs w:val="24"/>
+        </w:rPr>
+      </w:pPr>
+      <w:r>
+        <w:rPr>
+          <w:rFonts w:ascii="Times New Roman" w:hAnsi="Times New Roman" w:cs="Times New Roman"/>
+          <w:sz w:val="24"/>
+          <w:szCs w:val="24"/>
+        </w:rPr>
+        <w:t>I don't have to work tomorrow</w:t>
+      </w:r>
+    </w:p>
+    <w:p>
+      <w:pPr>
+        <w:rPr>
+          <w:rFonts w:ascii="Times New Roman" w:hAnsi="Times New Roman" w:cs="Times New Roman"/>
+          <w:sz w:val="24"/>
+          <w:szCs w:val="24"/>
+        </w:rPr>
+      </w:pPr>
+      <w:r>
+        <w:rPr>
+          <w:rFonts w:ascii="Times New Roman" w:hAnsi="Times New Roman" w:cs="Times New Roman"/>
+          <w:sz w:val="24"/>
+          <w:szCs w:val="24"/>
+        </w:rPr>
+        <w:t>--&gt; We can go to a movie</w:t>
+      </w:r>
+    </w:p>
+    <w:p>
+      <w:pPr>
+        <w:rPr>
+          <w:rFonts w:ascii="Times New Roman" w:hAnsi="Times New Roman" w:cs="Times New Roman"/>
+          <w:sz w:val="24"/>
+          <w:szCs w:val="24"/>
+        </w:rPr>
+      </w:pPr>
+      <w:r>
+        <w:rPr>
+          <w:rFonts w:ascii="Times New Roman" w:hAnsi="Times New Roman" w:cs="Times New Roman"/>
+          <w:sz w:val="24"/>
+          <w:szCs w:val="24"/>
+        </w:rPr>
+        <w:t>The TV is broken</w:t>
+      </w:r>
+    </w:p>
+    <w:p>
+      <w:pPr>
+        <w:rPr>
+          <w:rFonts w:ascii="Times New Roman" w:hAnsi="Times New Roman" w:cs="Times New Roman"/>
+          <w:sz w:val="24"/>
+          <w:szCs w:val="24"/>
+        </w:rPr>
+      </w:pPr>
+      <w:r>
+        <w:rPr>
+          <w:rFonts w:ascii="Times New Roman" w:hAnsi="Times New Roman" w:cs="Times New Roman"/>
+          <w:sz w:val="24"/>
+          <w:szCs w:val="24"/>
+        </w:rPr>
+        <w:t>--&gt; Can you fix it?</w:t>
+      </w:r>
+    </w:p>
+    <w:p>
+      <w:pPr>
+        <w:rPr>
+          <w:rFonts w:ascii="Times New Roman" w:hAnsi="Times New Roman" w:cs="Times New Roman"/>
+          <w:sz w:val="24"/>
+          <w:szCs w:val="24"/>
+        </w:rPr>
+      </w:pPr>
+    </w:p>
+    <w:p>
+      <w:pPr>
+        <w:rPr>
+          <w:rFonts w:ascii="Times New Roman" w:hAnsi="Times New Roman" w:cs="Times New Roman"/>
+          <w:sz w:val="24"/>
+          <w:szCs w:val="24"/>
+        </w:rPr>
+      </w:pPr>
+      <w:r>
+        <w:rPr>
+          <w:rFonts w:ascii="Times New Roman" w:hAnsi="Times New Roman" w:cs="Times New Roman"/>
+          <w:sz w:val="24"/>
+          <w:szCs w:val="24"/>
+        </w:rPr>
+        <w:t>What does Danielle want Sofi to do?</w:t>
+      </w:r>
+    </w:p>
+    <w:p>
+      <w:pPr>
+        <w:pStyle w:val="ListParagraph"/>
+        <w:numPr>
+          <w:ilvl w:val="0"/>
+          <w:numId w:val="1"/>
+        </w:numPr>
+        <w:rPr>
+          <w:rFonts w:ascii="Times New Roman" w:hAnsi="Times New Roman" w:cs="Times New Roman"/>
+          <w:sz w:val="24"/>
+          <w:szCs w:val="24"/>
+        </w:rPr>
+      </w:pPr>
+      <w:r>
+        <w:rPr>
+          <w:rFonts w:ascii="Times New Roman" w:hAnsi="Times New Roman" w:cs="Times New Roman"/>
+          <w:sz w:val="24"/>
+          <w:szCs w:val="24"/>
+        </w:rPr>
+        <w:lastRenderedPageBreak/>
+        <w:t>Bring her the sugar.</w:t>
+      </w:r>
+    </w:p>
+    <w:p>
+      <w:pPr>
+        <w:rPr>
+          <w:rFonts w:ascii="Times New Roman" w:hAnsi="Times New Roman" w:cs="Times New Roman"/>
+          <w:sz w:val="24"/>
+          <w:szCs w:val="24"/>
+        </w:rPr>
+      </w:pPr>
+      <w:r>
+        <w:rPr>
+          <w:rFonts w:ascii="Times New Roman" w:hAnsi="Times New Roman" w:cs="Times New Roman"/>
+          <w:sz w:val="24"/>
+          <w:szCs w:val="24"/>
+        </w:rPr>
+        <w:t>Why can’t Sofi get sugar for Danielle?</w:t>
+      </w:r>
+    </w:p>
+    <w:p>
+      <w:pPr>
+        <w:pStyle w:val="ListParagraph"/>
+        <w:numPr>
+          <w:ilvl w:val="0"/>
+          <w:numId w:val="1"/>
+        </w:numPr>
+        <w:rPr>
+          <w:rFonts w:ascii="Times New Roman" w:hAnsi="Times New Roman" w:cs="Times New Roman"/>
+          <w:sz w:val="24"/>
+          <w:szCs w:val="24"/>
+        </w:rPr>
+      </w:pPr>
+      <w:r>
+        <w:rPr>
+          <w:rFonts w:ascii="Times New Roman" w:hAnsi="Times New Roman" w:cs="Times New Roman"/>
+          <w:sz w:val="24"/>
+          <w:szCs w:val="24"/>
+        </w:rPr>
+        <w:t>Because there is no sugar.</w:t>
+      </w:r>
+    </w:p>
+    <w:p>
+      <w:pPr>
+        <w:rPr>
+          <w:rFonts w:ascii="Times New Roman" w:hAnsi="Times New Roman" w:cs="Times New Roman"/>
+          <w:sz w:val="24"/>
+          <w:szCs w:val="24"/>
+        </w:rPr>
+      </w:pPr>
+      <w:r>
+        <w:rPr>
+          <w:rFonts w:ascii="Times New Roman" w:hAnsi="Times New Roman" w:cs="Times New Roman"/>
+          <w:sz w:val="24"/>
+          <w:szCs w:val="24"/>
+        </w:rPr>
+        <w:t xml:space="preserve">Sofi is OK </w:t>
+      </w:r>
+      <w:r>
+        <w:rPr>
+          <w:rFonts w:ascii="Times New Roman" w:hAnsi="Times New Roman" w:cs="Times New Roman"/>
+          <w:sz w:val="24"/>
+          <w:szCs w:val="24"/>
+        </w:rPr>
+        <w:t>Without sugar</w:t>
+      </w:r>
+      <w:r>
+        <w:rPr>
+          <w:rFonts w:ascii="Times New Roman" w:hAnsi="Times New Roman" w:cs="Times New Roman"/>
+          <w:sz w:val="24"/>
+          <w:szCs w:val="24"/>
+        </w:rPr>
+        <w:t xml:space="preserve">  </w:t>
+      </w:r>
+      <w:r>
+        <w:rPr>
+          <w:rFonts w:ascii="Times New Roman" w:hAnsi="Times New Roman" w:cs="Times New Roman"/>
+          <w:sz w:val="24"/>
+          <w:szCs w:val="24"/>
+        </w:rPr>
+        <w:t>in her coffee.</w:t>
+      </w:r>
+    </w:p>
+    <w:p>
+      <w:pPr>
+        <w:rPr>
+          <w:rFonts w:ascii="Times New Roman" w:hAnsi="Times New Roman" w:cs="Times New Roman"/>
+          <w:sz w:val="24"/>
+          <w:szCs w:val="24"/>
+        </w:rPr>
+      </w:pPr>
+      <w:r>
+        <w:rPr>
+          <w:rFonts w:ascii="Times New Roman" w:hAnsi="Times New Roman" w:cs="Times New Roman"/>
+          <w:sz w:val="24"/>
+          <w:szCs w:val="24"/>
+        </w:rPr>
+        <w:t>Who can open the restaurant tomorrow morning?</w:t>
+      </w:r>
+    </w:p>
+    <w:p>
+      <w:pPr>
+        <w:pStyle w:val="ListParagraph"/>
+        <w:numPr>
+          <w:ilvl w:val="0"/>
+          <w:numId w:val="1"/>
+        </w:numPr>
+        <w:rPr>
+          <w:rFonts w:ascii="Times New Roman" w:hAnsi="Times New Roman" w:cs="Times New Roman"/>
+          <w:sz w:val="24"/>
+          <w:szCs w:val="24"/>
+        </w:rPr>
+      </w:pPr>
+      <w:r>
+        <w:rPr>
+          <w:rFonts w:ascii="Times New Roman" w:hAnsi="Times New Roman" w:cs="Times New Roman"/>
+          <w:sz w:val="24"/>
+          <w:szCs w:val="24"/>
+        </w:rPr>
+        <w:t>Sofi can but Danielle can’t.</w:t>
+      </w:r>
+    </w:p>
+    <w:p>
+      <w:pPr>
+        <w:rPr>
+          <w:rFonts w:ascii="Times New Roman" w:hAnsi="Times New Roman" w:cs="Times New Roman"/>
+          <w:sz w:val="24"/>
+          <w:szCs w:val="24"/>
+        </w:rPr>
+      </w:pPr>
+      <w:r>
+        <w:rPr>
+          <w:rFonts w:ascii="Times New Roman" w:hAnsi="Times New Roman" w:cs="Times New Roman"/>
+          <w:sz w:val="24"/>
+          <w:szCs w:val="24"/>
+        </w:rPr>
+        <w:t>What can Sofi do with the keys?</w:t>
+      </w:r>
+    </w:p>
+    <w:p>
+      <w:pPr>
+        <w:pStyle w:val="ListParagraph"/>
+        <w:numPr>
+          <w:ilvl w:val="0"/>
+          <w:numId w:val="1"/>
+        </w:numPr>
+        <w:rPr>
+          <w:rFonts w:ascii="Times New Roman" w:hAnsi="Times New Roman" w:cs="Times New Roman"/>
+          <w:sz w:val="24"/>
+          <w:szCs w:val="24"/>
+        </w:rPr>
+      </w:pPr>
+      <w:r>
+        <w:rPr>
+          <w:rFonts w:ascii="Times New Roman" w:hAnsi="Times New Roman" w:cs="Times New Roman"/>
+          <w:sz w:val="24"/>
+          <w:szCs w:val="24"/>
+        </w:rPr>
+        <w:t>She can unclock the retaurant.</w:t>
+      </w:r>
+    </w:p>
+    <w:p>
+      <w:pPr>
+        <w:rPr>
+          <w:rFonts w:ascii="Times New Roman" w:hAnsi="Times New Roman" w:cs="Times New Roman"/>
+          <w:sz w:val="24"/>
+          <w:szCs w:val="24"/>
+        </w:rPr>
+      </w:pPr>
+    </w:p>
+    <w:p>
+      <w:pPr>
+        <w:rPr>
+          <w:rFonts w:ascii="Times New Roman" w:hAnsi="Times New Roman" w:cs="Times New Roman"/>
+          <w:sz w:val="24"/>
+          <w:szCs w:val="24"/>
+        </w:rPr>
+      </w:pPr>
+      <w:r>
+        <w:rPr>
+          <w:rFonts w:ascii="Times New Roman" w:hAnsi="Times New Roman" w:cs="Times New Roman"/>
+          <w:sz w:val="24"/>
+          <w:szCs w:val="24"/>
+        </w:rPr>
+        <w:t>She can open the door to her apartment.</w:t>
+      </w:r>
+    </w:p>
+    <w:p>
+      <w:pPr>
+        <w:pStyle w:val="ListParagraph"/>
+        <w:numPr>
+          <w:ilvl w:val="0"/>
+          <w:numId w:val="1"/>
+        </w:numPr>
+        <w:rPr>
+          <w:rFonts w:ascii="Times New Roman" w:hAnsi="Times New Roman" w:cs="Times New Roman"/>
+          <w:sz w:val="24"/>
+          <w:szCs w:val="24"/>
+        </w:rPr>
+      </w:pPr>
       <w:bookmarkStart w:id="0" w:name="_GoBack"/>
       <w:bookmarkEnd w:id="0"/>
       <w:r>
@@ -2157,35 +3240,8 @@
           <w:sz w:val="24"/>
           <w:szCs w:val="24"/>
         </w:rPr>
-        <w:t>Drink coffee</w:t>
-      </w:r>
-    </w:p>
-    <w:p>
-      <w:pPr>
-        <w:rPr>
-          <w:rFonts w:ascii="Times New Roman" w:hAnsi="Times New Roman" w:cs="Times New Roman"/>
-          <w:sz w:val="24"/>
-          <w:szCs w:val="24"/>
-        </w:rPr>
-      </w:pPr>
-    </w:p>
-    <w:p>
-      <w:pPr>
-        <w:rPr>
-          <w:rFonts w:ascii="Times New Roman" w:hAnsi="Times New Roman" w:cs="Times New Roman"/>
-          <w:sz w:val="24"/>
-          <w:szCs w:val="24"/>
-        </w:rPr>
-      </w:pPr>
-    </w:p>
-    <w:p>
-      <w:pPr>
-        <w:rPr>
-          <w:rFonts w:ascii="Times New Roman" w:hAnsi="Times New Roman" w:cs="Times New Roman"/>
-          <w:sz w:val="24"/>
-          <w:szCs w:val="24"/>
-        </w:rPr>
-      </w:pPr>
+        <w:t>She can be at the restaurant.</w:t>
+      </w:r>
     </w:p>
     <w:p>
       <w:pPr>

</xml_diff>